<commit_message>
Zauzeo pretragu po tagovima.
</commit_message>
<xml_diff>
--- a/doc/zadatci.docx
+++ b/doc/zadatci.docx
@@ -1,6 +1,6 @@
 
 <file path=word/document.xml><?xml version="1.0" encoding="utf-8"?>
-<w:document xmlns:wpc="http://schemas.microsoft.com/office/word/2010/wordprocessingCanvas" xmlns:cx="http://schemas.microsoft.com/office/drawing/2014/chartex" xmlns:cx1="http://schemas.microsoft.com/office/drawing/2015/9/8/chartex" xmlns:mc="http://schemas.openxmlformats.org/markup-compatibility/2006" xmlns:o="urn:schemas-microsoft-com:office:office" xmlns:r="http://schemas.openxmlformats.org/officeDocument/2006/relationships" xmlns:m="http://schemas.openxmlformats.org/officeDocument/2006/math" xmlns:v="urn:schemas-microsoft-com:vml" xmlns:wp14="http://schemas.microsoft.com/office/word/2010/wordprocessingDrawing" xmlns:wp="http://schemas.openxmlformats.org/drawingml/2006/wordprocessingDrawing" xmlns:w10="urn:schemas-microsoft-com:office:word" xmlns:w="http://schemas.openxmlformats.org/wordprocessingml/2006/main" xmlns:w14="http://schemas.microsoft.com/office/word/2010/wordml" xmlns:w15="http://schemas.microsoft.com/office/word/2012/wordml" xmlns:w16se="http://schemas.microsoft.com/office/word/2015/wordml/symex" xmlns:wpg="http://schemas.microsoft.com/office/word/2010/wordprocessingGroup" xmlns:wpi="http://schemas.microsoft.com/office/word/2010/wordprocessingInk" xmlns:wne="http://schemas.microsoft.com/office/word/2006/wordml" xmlns:wps="http://schemas.microsoft.com/office/word/2010/wordprocessingShape" mc:Ignorable="w14 w15 w16se wp14">
+<w:document xmlns:wpc="http://schemas.microsoft.com/office/word/2010/wordprocessingCanvas" xmlns:mc="http://schemas.openxmlformats.org/markup-compatibility/2006" xmlns:o="urn:schemas-microsoft-com:office:office" xmlns:r="http://schemas.openxmlformats.org/officeDocument/2006/relationships" xmlns:m="http://schemas.openxmlformats.org/officeDocument/2006/math" xmlns:v="urn:schemas-microsoft-com:vml" xmlns:wp14="http://schemas.microsoft.com/office/word/2010/wordprocessingDrawing" xmlns:wp="http://schemas.openxmlformats.org/drawingml/2006/wordprocessingDrawing" xmlns:w10="urn:schemas-microsoft-com:office:word" xmlns:w="http://schemas.openxmlformats.org/wordprocessingml/2006/main" xmlns:w14="http://schemas.microsoft.com/office/word/2010/wordml" xmlns:w15="http://schemas.microsoft.com/office/word/2012/wordml" xmlns:wpg="http://schemas.microsoft.com/office/word/2010/wordprocessingGroup" xmlns:wpi="http://schemas.microsoft.com/office/word/2010/wordprocessingInk" xmlns:wne="http://schemas.microsoft.com/office/word/2006/wordml" xmlns:wps="http://schemas.microsoft.com/office/word/2010/wordprocessingShape" mc:Ignorable="w14 w15 wp14">
   <w:body>
     <w:p>
       <w:pPr>
@@ -49,70 +49,22 @@
         </w:rPr>
         <w:t xml:space="preserve">City -&gt; University -&gt; </w:t>
       </w:r>
-      <w:proofErr w:type="spellStart"/>
-      <w:r>
-        <w:rPr>
-          <w:rFonts w:ascii="Times New Roman" w:hAnsi="Times New Roman" w:cs="Times New Roman"/>
-          <w:sz w:val="24"/>
-          <w:szCs w:val="24"/>
-        </w:rPr>
-        <w:t>Faculty</w:t>
-      </w:r>
-      <w:proofErr w:type="spellEnd"/>
-      <w:r>
-        <w:rPr>
-          <w:rFonts w:ascii="Times New Roman" w:hAnsi="Times New Roman" w:cs="Times New Roman"/>
-          <w:sz w:val="24"/>
-          <w:szCs w:val="24"/>
-        </w:rPr>
-        <w:t xml:space="preserve"> -&gt; </w:t>
-      </w:r>
-      <w:proofErr w:type="spellStart"/>
-      <w:r>
-        <w:rPr>
-          <w:rFonts w:ascii="Times New Roman" w:hAnsi="Times New Roman" w:cs="Times New Roman"/>
-          <w:sz w:val="24"/>
-          <w:szCs w:val="24"/>
-        </w:rPr>
-        <w:t>Subject</w:t>
-      </w:r>
-      <w:proofErr w:type="spellEnd"/>
-      <w:r>
-        <w:rPr>
-          <w:rFonts w:ascii="Times New Roman" w:hAnsi="Times New Roman" w:cs="Times New Roman"/>
-          <w:sz w:val="24"/>
-          <w:szCs w:val="24"/>
-        </w:rPr>
-        <w:t xml:space="preserve"> -&gt; </w:t>
-      </w:r>
-      <w:proofErr w:type="spellStart"/>
-      <w:r>
-        <w:rPr>
-          <w:rFonts w:ascii="Times New Roman" w:hAnsi="Times New Roman" w:cs="Times New Roman"/>
-          <w:sz w:val="24"/>
-          <w:szCs w:val="24"/>
-        </w:rPr>
-        <w:t>SubjectReview</w:t>
-      </w:r>
-      <w:proofErr w:type="spellEnd"/>
-      <w:r>
-        <w:rPr>
-          <w:rFonts w:ascii="Times New Roman" w:hAnsi="Times New Roman" w:cs="Times New Roman"/>
-          <w:sz w:val="24"/>
-          <w:szCs w:val="24"/>
-        </w:rPr>
-        <w:t>/</w:t>
-      </w:r>
-      <w:proofErr w:type="spellStart"/>
-      <w:r>
-        <w:rPr>
-          <w:rFonts w:ascii="Times New Roman" w:hAnsi="Times New Roman" w:cs="Times New Roman"/>
-          <w:sz w:val="24"/>
-          <w:szCs w:val="24"/>
-        </w:rPr>
-        <w:t>Professor</w:t>
-      </w:r>
-      <w:proofErr w:type="spellEnd"/>
+      <w:r>
+        <w:rPr>
+          <w:rFonts w:ascii="Times New Roman" w:hAnsi="Times New Roman" w:cs="Times New Roman"/>
+          <w:sz w:val="24"/>
+          <w:szCs w:val="24"/>
+        </w:rPr>
+        <w:t xml:space="preserve">Faculty -&gt; </w:t>
+      </w:r>
+      <w:r>
+        <w:rPr>
+          <w:rFonts w:ascii="Times New Roman" w:hAnsi="Times New Roman" w:cs="Times New Roman"/>
+          <w:sz w:val="24"/>
+          <w:szCs w:val="24"/>
+        </w:rPr>
+        <w:t>Subject -&gt; SubjectReview/Professor</w:t>
+      </w:r>
     </w:p>
     <w:p>
       <w:pPr>
@@ -129,41 +81,13 @@
           <w:szCs w:val="24"/>
         </w:rPr>
       </w:pPr>
-      <w:proofErr w:type="spellStart"/>
-      <w:r>
-        <w:rPr>
-          <w:rFonts w:ascii="Times New Roman" w:hAnsi="Times New Roman" w:cs="Times New Roman"/>
-          <w:sz w:val="24"/>
-          <w:szCs w:val="24"/>
-        </w:rPr>
-        <w:t>Professor</w:t>
-      </w:r>
-      <w:proofErr w:type="spellEnd"/>
-      <w:r>
-        <w:rPr>
-          <w:rFonts w:ascii="Times New Roman" w:hAnsi="Times New Roman" w:cs="Times New Roman"/>
-          <w:sz w:val="24"/>
-          <w:szCs w:val="24"/>
-        </w:rPr>
-        <w:t xml:space="preserve"> -&gt; </w:t>
-      </w:r>
-      <w:proofErr w:type="spellStart"/>
-      <w:r>
-        <w:rPr>
-          <w:rFonts w:ascii="Times New Roman" w:hAnsi="Times New Roman" w:cs="Times New Roman"/>
-          <w:sz w:val="24"/>
-          <w:szCs w:val="24"/>
-        </w:rPr>
-        <w:t>ProfessorReview</w:t>
-      </w:r>
-      <w:proofErr w:type="spellEnd"/>
-      <w:r>
-        <w:rPr>
-          <w:rFonts w:ascii="Times New Roman" w:hAnsi="Times New Roman" w:cs="Times New Roman"/>
-          <w:sz w:val="24"/>
-          <w:szCs w:val="24"/>
-        </w:rPr>
-        <w:t xml:space="preserve"> -&gt; Ostale kritike sa istim tagovima</w:t>
+      <w:r>
+        <w:rPr>
+          <w:rFonts w:ascii="Times New Roman" w:hAnsi="Times New Roman" w:cs="Times New Roman"/>
+          <w:sz w:val="24"/>
+          <w:szCs w:val="24"/>
+        </w:rPr>
+        <w:t>Professor -&gt; ProfessorReview -&gt; Ostale kritike sa istim tagovima</w:t>
       </w:r>
     </w:p>
     <w:p>
@@ -181,34 +105,14 @@
           <w:szCs w:val="24"/>
         </w:rPr>
       </w:pPr>
-      <w:proofErr w:type="spellStart"/>
-      <w:r>
-        <w:rPr>
-          <w:rFonts w:ascii="Times New Roman" w:hAnsi="Times New Roman" w:cs="Times New Roman"/>
-          <w:sz w:val="24"/>
-          <w:szCs w:val="24"/>
-        </w:rPr>
-        <w:t>SubjectReview</w:t>
-      </w:r>
-      <w:proofErr w:type="spellEnd"/>
-      <w:r>
-        <w:rPr>
-          <w:rFonts w:ascii="Times New Roman" w:hAnsi="Times New Roman" w:cs="Times New Roman"/>
-          <w:sz w:val="24"/>
-          <w:szCs w:val="24"/>
-        </w:rPr>
-        <w:t xml:space="preserve"> -&gt; Ostale kritike istih </w:t>
-      </w:r>
-      <w:proofErr w:type="spellStart"/>
-      <w:r>
-        <w:rPr>
-          <w:rFonts w:ascii="Times New Roman" w:hAnsi="Times New Roman" w:cs="Times New Roman"/>
-          <w:sz w:val="24"/>
-          <w:szCs w:val="24"/>
-        </w:rPr>
-        <w:t>tagova</w:t>
-      </w:r>
-      <w:proofErr w:type="spellEnd"/>
+      <w:r>
+        <w:rPr>
+          <w:rFonts w:ascii="Times New Roman" w:hAnsi="Times New Roman" w:cs="Times New Roman"/>
+          <w:sz w:val="24"/>
+          <w:szCs w:val="24"/>
+        </w:rPr>
+        <w:t>SubjectReview -&gt; Ostale kritike istih tagova</w:t>
+      </w:r>
     </w:p>
     <w:p>
       <w:pPr>
@@ -233,6 +137,43 @@
         </w:rPr>
         <w:t>Pretraga po tagovima predmeta</w:t>
       </w:r>
+      <w:r>
+        <w:rPr>
+          <w:rFonts w:ascii="Times New Roman" w:hAnsi="Times New Roman" w:cs="Times New Roman"/>
+          <w:sz w:val="24"/>
+          <w:szCs w:val="24"/>
+        </w:rPr>
+        <w:t xml:space="preserve"> </w:t>
+      </w:r>
+      <w:r>
+        <w:rPr>
+          <w:rFonts w:ascii="Times New Roman" w:hAnsi="Times New Roman" w:cs="Times New Roman"/>
+          <w:color w:val="FF0000"/>
+          <w:sz w:val="24"/>
+          <w:szCs w:val="24"/>
+        </w:rPr>
+        <w:t xml:space="preserve"> </w:t>
+      </w:r>
+      <w:r>
+        <w:rPr>
+          <w:rFonts w:ascii="Times New Roman" w:hAnsi="Times New Roman" w:cs="Times New Roman"/>
+          <w:color w:val="000000" w:themeColor="text1"/>
+          <w:sz w:val="24"/>
+          <w:szCs w:val="24"/>
+        </w:rPr>
+        <w:t>----</w:t>
+      </w:r>
+      <w:r>
+        <w:rPr>
+          <w:rFonts w:ascii="Times New Roman" w:hAnsi="Times New Roman" w:cs="Times New Roman"/>
+          <w:color w:val="000000" w:themeColor="text1"/>
+          <w:sz w:val="24"/>
+          <w:szCs w:val="24"/>
+        </w:rPr>
+        <w:t xml:space="preserve"> Luka</w:t>
+      </w:r>
+      <w:bookmarkStart w:id="0" w:name="_GoBack"/>
+      <w:bookmarkEnd w:id="0"/>
     </w:p>
     <w:p>
       <w:pPr>
@@ -370,7 +311,6 @@
           <w:szCs w:val="24"/>
         </w:rPr>
       </w:pPr>
-      <w:proofErr w:type="spellStart"/>
       <w:r>
         <w:rPr>
           <w:rFonts w:ascii="Times New Roman" w:hAnsi="Times New Roman" w:cs="Times New Roman"/>
@@ -378,17 +318,7 @@
           <w:sz w:val="24"/>
           <w:szCs w:val="24"/>
         </w:rPr>
-        <w:t>Bananje</w:t>
-      </w:r>
-      <w:proofErr w:type="spellEnd"/>
-      <w:r>
-        <w:rPr>
-          <w:rFonts w:ascii="Times New Roman" w:hAnsi="Times New Roman" w:cs="Times New Roman"/>
-          <w:color w:val="FF0000"/>
-          <w:sz w:val="24"/>
-          <w:szCs w:val="24"/>
-        </w:rPr>
-        <w:t xml:space="preserve"> korisnika</w:t>
+        <w:t>Bananje korisnika</w:t>
       </w:r>
     </w:p>
     <w:p>
@@ -414,18 +344,7 @@
           <w:sz w:val="24"/>
           <w:szCs w:val="24"/>
         </w:rPr>
-        <w:t>Potvrđivanje predmeta i profesora</w:t>
-      </w:r>
-      <w:bookmarkStart w:id="0" w:name="_GoBack"/>
-      <w:bookmarkEnd w:id="0"/>
-      <w:r>
-        <w:rPr>
-          <w:rFonts w:ascii="Times New Roman" w:hAnsi="Times New Roman" w:cs="Times New Roman"/>
-          <w:color w:val="FF0000"/>
-          <w:sz w:val="24"/>
-          <w:szCs w:val="24"/>
-        </w:rPr>
-        <w:t xml:space="preserve"> dodanih od korisnika</w:t>
+        <w:t>Potvrđivanje predmeta i profesora dodanih od korisnika</w:t>
       </w:r>
     </w:p>
     <w:p>
@@ -451,27 +370,7 @@
           <w:sz w:val="24"/>
           <w:szCs w:val="24"/>
         </w:rPr>
-        <w:t xml:space="preserve">Postavljanje </w:t>
-      </w:r>
-      <w:proofErr w:type="spellStart"/>
-      <w:r>
-        <w:rPr>
-          <w:rFonts w:ascii="Times New Roman" w:hAnsi="Times New Roman" w:cs="Times New Roman"/>
-          <w:color w:val="FF0000"/>
-          <w:sz w:val="24"/>
-          <w:szCs w:val="24"/>
-        </w:rPr>
-        <w:t>tagova</w:t>
-      </w:r>
-      <w:proofErr w:type="spellEnd"/>
-      <w:r>
-        <w:rPr>
-          <w:rFonts w:ascii="Times New Roman" w:hAnsi="Times New Roman" w:cs="Times New Roman"/>
-          <w:color w:val="FF0000"/>
-          <w:sz w:val="24"/>
-          <w:szCs w:val="24"/>
-        </w:rPr>
-        <w:t xml:space="preserve"> na predmete</w:t>
+        <w:t>Postavljanje tagova na predmete</w:t>
       </w:r>
     </w:p>
     <w:p>
@@ -720,25 +619,7 @@
           <w:sz w:val="24"/>
           <w:szCs w:val="24"/>
         </w:rPr>
-        <w:t xml:space="preserve">Korisničko postavljanje (ili glasanje) za </w:t>
-      </w:r>
-      <w:proofErr w:type="spellStart"/>
-      <w:r>
-        <w:rPr>
-          <w:rFonts w:ascii="Times New Roman" w:hAnsi="Times New Roman" w:cs="Times New Roman"/>
-          <w:sz w:val="24"/>
-          <w:szCs w:val="24"/>
-        </w:rPr>
-        <w:t>tagove</w:t>
-      </w:r>
-      <w:proofErr w:type="spellEnd"/>
-      <w:r>
-        <w:rPr>
-          <w:rFonts w:ascii="Times New Roman" w:hAnsi="Times New Roman" w:cs="Times New Roman"/>
-          <w:sz w:val="24"/>
-          <w:szCs w:val="24"/>
-        </w:rPr>
-        <w:t xml:space="preserve"> predmeta? (možda)</w:t>
+        <w:t>Korisničko postavljanje (ili glasanje) za tagove predmeta? (možda)</w:t>
       </w:r>
     </w:p>
     <w:sectPr>
@@ -752,8 +633,8 @@
 </file>
 
 <file path=word/numbering.xml><?xml version="1.0" encoding="utf-8"?>
-<w:numbering xmlns:wpc="http://schemas.microsoft.com/office/word/2010/wordprocessingCanvas" xmlns:cx="http://schemas.microsoft.com/office/drawing/2014/chartex" xmlns:cx1="http://schemas.microsoft.com/office/drawing/2015/9/8/chartex" xmlns:mc="http://schemas.openxmlformats.org/markup-compatibility/2006" xmlns:o="urn:schemas-microsoft-com:office:office" xmlns:r="http://schemas.openxmlformats.org/officeDocument/2006/relationships" xmlns:m="http://schemas.openxmlformats.org/officeDocument/2006/math" xmlns:v="urn:schemas-microsoft-com:vml" xmlns:wp14="http://schemas.microsoft.com/office/word/2010/wordprocessingDrawing" xmlns:wp="http://schemas.openxmlformats.org/drawingml/2006/wordprocessingDrawing" xmlns:w10="urn:schemas-microsoft-com:office:word" xmlns:w="http://schemas.openxmlformats.org/wordprocessingml/2006/main" xmlns:w14="http://schemas.microsoft.com/office/word/2010/wordml" xmlns:w15="http://schemas.microsoft.com/office/word/2012/wordml" xmlns:w16se="http://schemas.microsoft.com/office/word/2015/wordml/symex" xmlns:wpg="http://schemas.microsoft.com/office/word/2010/wordprocessingGroup" xmlns:wpi="http://schemas.microsoft.com/office/word/2010/wordprocessingInk" xmlns:wne="http://schemas.microsoft.com/office/word/2006/wordml" xmlns:wps="http://schemas.microsoft.com/office/word/2010/wordprocessingShape" mc:Ignorable="w14 w15 w16se wp14">
-  <w:abstractNum w:abstractNumId="0" w15:restartNumberingAfterBreak="0">
+<w:numbering xmlns:wpc="http://schemas.microsoft.com/office/word/2010/wordprocessingCanvas" xmlns:mc="http://schemas.openxmlformats.org/markup-compatibility/2006" xmlns:o="urn:schemas-microsoft-com:office:office" xmlns:r="http://schemas.openxmlformats.org/officeDocument/2006/relationships" xmlns:m="http://schemas.openxmlformats.org/officeDocument/2006/math" xmlns:v="urn:schemas-microsoft-com:vml" xmlns:wp14="http://schemas.microsoft.com/office/word/2010/wordprocessingDrawing" xmlns:wp="http://schemas.openxmlformats.org/drawingml/2006/wordprocessingDrawing" xmlns:w10="urn:schemas-microsoft-com:office:word" xmlns:w="http://schemas.openxmlformats.org/wordprocessingml/2006/main" xmlns:w14="http://schemas.microsoft.com/office/word/2010/wordml" xmlns:w15="http://schemas.microsoft.com/office/word/2012/wordml" xmlns:wpg="http://schemas.microsoft.com/office/word/2010/wordprocessingGroup" xmlns:wpi="http://schemas.microsoft.com/office/word/2010/wordprocessingInk" xmlns:wne="http://schemas.microsoft.com/office/word/2006/wordml" xmlns:wps="http://schemas.microsoft.com/office/word/2010/wordprocessingShape" mc:Ignorable="w14 w15 wp14">
+  <w:abstractNum w:abstractNumId="0">
     <w:nsid w:val="0BF86D30"/>
     <w:multiLevelType w:val="multilevel"/>
     <w:tmpl w:val="041A001F"/>
@@ -839,7 +720,7 @@
       </w:pPr>
     </w:lvl>
   </w:abstractNum>
-  <w:abstractNum w:abstractNumId="1" w15:restartNumberingAfterBreak="0">
+  <w:abstractNum w:abstractNumId="1">
     <w:nsid w:val="15A45C3A"/>
     <w:multiLevelType w:val="hybridMultilevel"/>
     <w:tmpl w:val="D22EC0D8"/>
@@ -925,7 +806,7 @@
       </w:pPr>
     </w:lvl>
   </w:abstractNum>
-  <w:abstractNum w:abstractNumId="2" w15:restartNumberingAfterBreak="0">
+  <w:abstractNum w:abstractNumId="2">
     <w:nsid w:val="170B3BFA"/>
     <w:multiLevelType w:val="multilevel"/>
     <w:tmpl w:val="041A001F"/>
@@ -1011,7 +892,7 @@
       </w:pPr>
     </w:lvl>
   </w:abstractNum>
-  <w:abstractNum w:abstractNumId="3" w15:restartNumberingAfterBreak="0">
+  <w:abstractNum w:abstractNumId="3">
     <w:nsid w:val="18814F27"/>
     <w:multiLevelType w:val="hybridMultilevel"/>
     <w:tmpl w:val="94A86982"/>
@@ -1124,7 +1005,7 @@
       </w:rPr>
     </w:lvl>
   </w:abstractNum>
-  <w:abstractNum w:abstractNumId="4" w15:restartNumberingAfterBreak="0">
+  <w:abstractNum w:abstractNumId="4">
     <w:nsid w:val="2F563696"/>
     <w:multiLevelType w:val="multilevel"/>
     <w:tmpl w:val="041A001F"/>
@@ -1210,7 +1091,7 @@
       </w:pPr>
     </w:lvl>
   </w:abstractNum>
-  <w:abstractNum w:abstractNumId="5" w15:restartNumberingAfterBreak="0">
+  <w:abstractNum w:abstractNumId="5">
     <w:nsid w:val="631E527E"/>
     <w:multiLevelType w:val="multilevel"/>
     <w:tmpl w:val="041A001F"/>
@@ -1296,7 +1177,7 @@
       </w:pPr>
     </w:lvl>
   </w:abstractNum>
-  <w:abstractNum w:abstractNumId="6" w15:restartNumberingAfterBreak="0">
+  <w:abstractNum w:abstractNumId="6">
     <w:nsid w:val="699B1D68"/>
     <w:multiLevelType w:val="multilevel"/>
     <w:tmpl w:val="041A001F"/>
@@ -1407,7 +1288,7 @@
 </file>
 
 <file path=word/styles.xml><?xml version="1.0" encoding="utf-8"?>
-<w:styles xmlns:mc="http://schemas.openxmlformats.org/markup-compatibility/2006" xmlns:r="http://schemas.openxmlformats.org/officeDocument/2006/relationships" xmlns:w="http://schemas.openxmlformats.org/wordprocessingml/2006/main" xmlns:w14="http://schemas.microsoft.com/office/word/2010/wordml" xmlns:w15="http://schemas.microsoft.com/office/word/2012/wordml" xmlns:w16se="http://schemas.microsoft.com/office/word/2015/wordml/symex" mc:Ignorable="w14 w15 w16se">
+<w:styles xmlns:mc="http://schemas.openxmlformats.org/markup-compatibility/2006" xmlns:r="http://schemas.openxmlformats.org/officeDocument/2006/relationships" xmlns:w="http://schemas.openxmlformats.org/wordprocessingml/2006/main" xmlns:w14="http://schemas.microsoft.com/office/word/2010/wordml" xmlns:w15="http://schemas.microsoft.com/office/word/2012/wordml" mc:Ignorable="w14 w15">
   <w:docDefaults>
     <w:rPrDefault>
       <w:rPr>

</xml_diff>

<commit_message>
view za rangiranje profesora i predmeta
</commit_message>
<xml_diff>
--- a/doc/zadatci.docx
+++ b/doc/zadatci.docx
@@ -1,6 +1,6 @@
 
 <file path=word/document.xml><?xml version="1.0" encoding="utf-8"?>
-<w:document xmlns:wpc="http://schemas.microsoft.com/office/word/2010/wordprocessingCanvas" xmlns:mc="http://schemas.openxmlformats.org/markup-compatibility/2006" xmlns:o="urn:schemas-microsoft-com:office:office" xmlns:r="http://schemas.openxmlformats.org/officeDocument/2006/relationships" xmlns:m="http://schemas.openxmlformats.org/officeDocument/2006/math" xmlns:v="urn:schemas-microsoft-com:vml" xmlns:wp14="http://schemas.microsoft.com/office/word/2010/wordprocessingDrawing" xmlns:wp="http://schemas.openxmlformats.org/drawingml/2006/wordprocessingDrawing" xmlns:w10="urn:schemas-microsoft-com:office:word" xmlns:w="http://schemas.openxmlformats.org/wordprocessingml/2006/main" xmlns:w14="http://schemas.microsoft.com/office/word/2010/wordml" xmlns:w15="http://schemas.microsoft.com/office/word/2012/wordml" xmlns:wpg="http://schemas.microsoft.com/office/word/2010/wordprocessingGroup" xmlns:wpi="http://schemas.microsoft.com/office/word/2010/wordprocessingInk" xmlns:wne="http://schemas.microsoft.com/office/word/2006/wordml" xmlns:wps="http://schemas.microsoft.com/office/word/2010/wordprocessingShape" mc:Ignorable="w14 w15 wp14">
+<w:document xmlns:wpc="http://schemas.microsoft.com/office/word/2010/wordprocessingCanvas" xmlns:cx="http://schemas.microsoft.com/office/drawing/2014/chartex" xmlns:cx1="http://schemas.microsoft.com/office/drawing/2015/9/8/chartex" xmlns:cx2="http://schemas.microsoft.com/office/drawing/2015/10/21/chartex" xmlns:cx3="http://schemas.microsoft.com/office/drawing/2016/5/9/chartex" xmlns:cx4="http://schemas.microsoft.com/office/drawing/2016/5/10/chartex" xmlns:cx5="http://schemas.microsoft.com/office/drawing/2016/5/11/chartex" xmlns:cx6="http://schemas.microsoft.com/office/drawing/2016/5/12/chartex" xmlns:cx7="http://schemas.microsoft.com/office/drawing/2016/5/13/chartex" xmlns:cx8="http://schemas.microsoft.com/office/drawing/2016/5/14/chartex" xmlns:mc="http://schemas.openxmlformats.org/markup-compatibility/2006" xmlns:o="urn:schemas-microsoft-com:office:office" xmlns:r="http://schemas.openxmlformats.org/officeDocument/2006/relationships" xmlns:m="http://schemas.openxmlformats.org/officeDocument/2006/math" xmlns:v="urn:schemas-microsoft-com:vml" xmlns:wp14="http://schemas.microsoft.com/office/word/2010/wordprocessingDrawing" xmlns:wp="http://schemas.openxmlformats.org/drawingml/2006/wordprocessingDrawing" xmlns:w10="urn:schemas-microsoft-com:office:word" xmlns:w="http://schemas.openxmlformats.org/wordprocessingml/2006/main" xmlns:w14="http://schemas.microsoft.com/office/word/2010/wordml" xmlns:w15="http://schemas.microsoft.com/office/word/2012/wordml" xmlns:w16se="http://schemas.microsoft.com/office/word/2015/wordml/symex" xmlns:wpg="http://schemas.microsoft.com/office/word/2010/wordprocessingGroup" xmlns:wpi="http://schemas.microsoft.com/office/word/2010/wordprocessingInk" xmlns:wne="http://schemas.microsoft.com/office/word/2006/wordml" xmlns:wps="http://schemas.microsoft.com/office/word/2010/wordprocessingShape" mc:Ignorable="w14 w15 w16se wp14">
   <w:body>
     <w:p>
       <w:pPr>
@@ -49,22 +49,70 @@
         </w:rPr>
         <w:t xml:space="preserve">City -&gt; University -&gt; </w:t>
       </w:r>
-      <w:r>
-        <w:rPr>
-          <w:rFonts w:ascii="Times New Roman" w:hAnsi="Times New Roman" w:cs="Times New Roman"/>
-          <w:sz w:val="24"/>
-          <w:szCs w:val="24"/>
-        </w:rPr>
-        <w:t xml:space="preserve">Faculty -&gt; </w:t>
-      </w:r>
-      <w:r>
-        <w:rPr>
-          <w:rFonts w:ascii="Times New Roman" w:hAnsi="Times New Roman" w:cs="Times New Roman"/>
-          <w:sz w:val="24"/>
-          <w:szCs w:val="24"/>
-        </w:rPr>
-        <w:t>Subject -&gt; SubjectReview/Professor</w:t>
-      </w:r>
+      <w:proofErr w:type="spellStart"/>
+      <w:r>
+        <w:rPr>
+          <w:rFonts w:ascii="Times New Roman" w:hAnsi="Times New Roman" w:cs="Times New Roman"/>
+          <w:sz w:val="24"/>
+          <w:szCs w:val="24"/>
+        </w:rPr>
+        <w:t>Faculty</w:t>
+      </w:r>
+      <w:proofErr w:type="spellEnd"/>
+      <w:r>
+        <w:rPr>
+          <w:rFonts w:ascii="Times New Roman" w:hAnsi="Times New Roman" w:cs="Times New Roman"/>
+          <w:sz w:val="24"/>
+          <w:szCs w:val="24"/>
+        </w:rPr>
+        <w:t xml:space="preserve"> -&gt; </w:t>
+      </w:r>
+      <w:proofErr w:type="spellStart"/>
+      <w:r>
+        <w:rPr>
+          <w:rFonts w:ascii="Times New Roman" w:hAnsi="Times New Roman" w:cs="Times New Roman"/>
+          <w:sz w:val="24"/>
+          <w:szCs w:val="24"/>
+        </w:rPr>
+        <w:t>Subject</w:t>
+      </w:r>
+      <w:proofErr w:type="spellEnd"/>
+      <w:r>
+        <w:rPr>
+          <w:rFonts w:ascii="Times New Roman" w:hAnsi="Times New Roman" w:cs="Times New Roman"/>
+          <w:sz w:val="24"/>
+          <w:szCs w:val="24"/>
+        </w:rPr>
+        <w:t xml:space="preserve"> -&gt; </w:t>
+      </w:r>
+      <w:proofErr w:type="spellStart"/>
+      <w:r>
+        <w:rPr>
+          <w:rFonts w:ascii="Times New Roman" w:hAnsi="Times New Roman" w:cs="Times New Roman"/>
+          <w:sz w:val="24"/>
+          <w:szCs w:val="24"/>
+        </w:rPr>
+        <w:t>SubjectReview</w:t>
+      </w:r>
+      <w:proofErr w:type="spellEnd"/>
+      <w:r>
+        <w:rPr>
+          <w:rFonts w:ascii="Times New Roman" w:hAnsi="Times New Roman" w:cs="Times New Roman"/>
+          <w:sz w:val="24"/>
+          <w:szCs w:val="24"/>
+        </w:rPr>
+        <w:t>/</w:t>
+      </w:r>
+      <w:proofErr w:type="spellStart"/>
+      <w:r>
+        <w:rPr>
+          <w:rFonts w:ascii="Times New Roman" w:hAnsi="Times New Roman" w:cs="Times New Roman"/>
+          <w:sz w:val="24"/>
+          <w:szCs w:val="24"/>
+        </w:rPr>
+        <w:t>Professor</w:t>
+      </w:r>
+      <w:proofErr w:type="spellEnd"/>
     </w:p>
     <w:p>
       <w:pPr>
@@ -81,14 +129,52 @@
           <w:szCs w:val="24"/>
         </w:rPr>
       </w:pPr>
-      <w:r>
-        <w:rPr>
-          <w:rFonts w:ascii="Times New Roman" w:hAnsi="Times New Roman" w:cs="Times New Roman"/>
-          <w:sz w:val="24"/>
-          <w:szCs w:val="24"/>
-        </w:rPr>
-        <w:t>Professor -&gt; ProfessorReview -&gt; Ostale kritike sa istim tagovima</w:t>
-      </w:r>
+      <w:proofErr w:type="spellStart"/>
+      <w:r>
+        <w:rPr>
+          <w:rFonts w:ascii="Times New Roman" w:hAnsi="Times New Roman" w:cs="Times New Roman"/>
+          <w:sz w:val="24"/>
+          <w:szCs w:val="24"/>
+        </w:rPr>
+        <w:t>Professor</w:t>
+      </w:r>
+      <w:proofErr w:type="spellEnd"/>
+      <w:r>
+        <w:rPr>
+          <w:rFonts w:ascii="Times New Roman" w:hAnsi="Times New Roman" w:cs="Times New Roman"/>
+          <w:sz w:val="24"/>
+          <w:szCs w:val="24"/>
+        </w:rPr>
+        <w:t xml:space="preserve"> -&gt; </w:t>
+      </w:r>
+      <w:proofErr w:type="spellStart"/>
+      <w:r>
+        <w:rPr>
+          <w:rFonts w:ascii="Times New Roman" w:hAnsi="Times New Roman" w:cs="Times New Roman"/>
+          <w:sz w:val="24"/>
+          <w:szCs w:val="24"/>
+        </w:rPr>
+        <w:t>ProfessorReview</w:t>
+      </w:r>
+      <w:proofErr w:type="spellEnd"/>
+      <w:r>
+        <w:rPr>
+          <w:rFonts w:ascii="Times New Roman" w:hAnsi="Times New Roman" w:cs="Times New Roman"/>
+          <w:sz w:val="24"/>
+          <w:szCs w:val="24"/>
+        </w:rPr>
+        <w:t xml:space="preserve"> -&gt; Ostale kritike sa istim </w:t>
+      </w:r>
+      <w:proofErr w:type="spellStart"/>
+      <w:r>
+        <w:rPr>
+          <w:rFonts w:ascii="Times New Roman" w:hAnsi="Times New Roman" w:cs="Times New Roman"/>
+          <w:sz w:val="24"/>
+          <w:szCs w:val="24"/>
+        </w:rPr>
+        <w:t>tagovima</w:t>
+      </w:r>
+      <w:proofErr w:type="spellEnd"/>
     </w:p>
     <w:p>
       <w:pPr>
@@ -105,14 +191,34 @@
           <w:szCs w:val="24"/>
         </w:rPr>
       </w:pPr>
-      <w:r>
-        <w:rPr>
-          <w:rFonts w:ascii="Times New Roman" w:hAnsi="Times New Roman" w:cs="Times New Roman"/>
-          <w:sz w:val="24"/>
-          <w:szCs w:val="24"/>
-        </w:rPr>
-        <w:t>SubjectReview -&gt; Ostale kritike istih tagova</w:t>
-      </w:r>
+      <w:proofErr w:type="spellStart"/>
+      <w:r>
+        <w:rPr>
+          <w:rFonts w:ascii="Times New Roman" w:hAnsi="Times New Roman" w:cs="Times New Roman"/>
+          <w:sz w:val="24"/>
+          <w:szCs w:val="24"/>
+        </w:rPr>
+        <w:t>SubjectReview</w:t>
+      </w:r>
+      <w:proofErr w:type="spellEnd"/>
+      <w:r>
+        <w:rPr>
+          <w:rFonts w:ascii="Times New Roman" w:hAnsi="Times New Roman" w:cs="Times New Roman"/>
+          <w:sz w:val="24"/>
+          <w:szCs w:val="24"/>
+        </w:rPr>
+        <w:t xml:space="preserve"> -&gt; Ostale kritike istih </w:t>
+      </w:r>
+      <w:proofErr w:type="spellStart"/>
+      <w:r>
+        <w:rPr>
+          <w:rFonts w:ascii="Times New Roman" w:hAnsi="Times New Roman" w:cs="Times New Roman"/>
+          <w:sz w:val="24"/>
+          <w:szCs w:val="24"/>
+        </w:rPr>
+        <w:t>tagova</w:t>
+      </w:r>
+      <w:proofErr w:type="spellEnd"/>
     </w:p>
     <w:p>
       <w:pPr>
@@ -129,22 +235,7 @@
           <w:szCs w:val="24"/>
         </w:rPr>
       </w:pPr>
-      <w:r>
-        <w:rPr>
-          <w:rFonts w:ascii="Times New Roman" w:hAnsi="Times New Roman" w:cs="Times New Roman"/>
-          <w:sz w:val="24"/>
-          <w:szCs w:val="24"/>
-        </w:rPr>
-        <w:t>Pretraga po tagovima predmeta</w:t>
-      </w:r>
-      <w:r>
-        <w:rPr>
-          <w:rFonts w:ascii="Times New Roman" w:hAnsi="Times New Roman" w:cs="Times New Roman"/>
-          <w:sz w:val="24"/>
-          <w:szCs w:val="24"/>
-        </w:rPr>
-        <w:t xml:space="preserve"> </w:t>
-      </w:r>
+      <w:bookmarkStart w:id="0" w:name="_GoBack"/>
       <w:r>
         <w:rPr>
           <w:rFonts w:ascii="Times New Roman" w:hAnsi="Times New Roman" w:cs="Times New Roman"/>
@@ -152,8 +243,38 @@
           <w:sz w:val="24"/>
           <w:szCs w:val="24"/>
         </w:rPr>
-        <w:t xml:space="preserve"> </w:t>
-      </w:r>
+        <w:t xml:space="preserve">Pretraga po </w:t>
+      </w:r>
+      <w:proofErr w:type="spellStart"/>
+      <w:r>
+        <w:rPr>
+          <w:rFonts w:ascii="Times New Roman" w:hAnsi="Times New Roman" w:cs="Times New Roman"/>
+          <w:color w:val="FF0000"/>
+          <w:sz w:val="24"/>
+          <w:szCs w:val="24"/>
+        </w:rPr>
+        <w:t>tagovima</w:t>
+      </w:r>
+      <w:proofErr w:type="spellEnd"/>
+      <w:r>
+        <w:rPr>
+          <w:rFonts w:ascii="Times New Roman" w:hAnsi="Times New Roman" w:cs="Times New Roman"/>
+          <w:color w:val="FF0000"/>
+          <w:sz w:val="24"/>
+          <w:szCs w:val="24"/>
+        </w:rPr>
+        <w:t xml:space="preserve"> predmeta</w:t>
+      </w:r>
+      <w:r>
+        <w:rPr>
+          <w:rFonts w:ascii="Times New Roman" w:hAnsi="Times New Roman" w:cs="Times New Roman"/>
+          <w:color w:val="FF0000"/>
+          <w:sz w:val="24"/>
+          <w:szCs w:val="24"/>
+        </w:rPr>
+        <w:t xml:space="preserve">  </w:t>
+      </w:r>
+      <w:bookmarkEnd w:id="0"/>
       <w:r>
         <w:rPr>
           <w:rFonts w:ascii="Times New Roman" w:hAnsi="Times New Roman" w:cs="Times New Roman"/>
@@ -172,8 +293,6 @@
         </w:rPr>
         <w:t xml:space="preserve"> Luka</w:t>
       </w:r>
-      <w:bookmarkStart w:id="0" w:name="_GoBack"/>
-      <w:bookmarkEnd w:id="0"/>
     </w:p>
     <w:p>
       <w:pPr>
@@ -193,11 +312,30 @@
       <w:r>
         <w:rPr>
           <w:rFonts w:ascii="Times New Roman" w:hAnsi="Times New Roman" w:cs="Times New Roman"/>
-          <w:sz w:val="24"/>
-          <w:szCs w:val="24"/>
-        </w:rPr>
-        <w:t>Prikaz kritika po godinama za profesore/predmete</w:t>
-      </w:r>
+          <w:color w:val="000000" w:themeColor="text1"/>
+          <w:sz w:val="24"/>
+          <w:szCs w:val="24"/>
+        </w:rPr>
+        <w:t>R</w:t>
+      </w:r>
+      <w:r>
+        <w:rPr>
+          <w:rFonts w:ascii="Times New Roman" w:hAnsi="Times New Roman" w:cs="Times New Roman"/>
+          <w:sz w:val="24"/>
+          <w:szCs w:val="24"/>
+        </w:rPr>
+        <w:t xml:space="preserve">ang ljestvice profesora i predmeta po kategorijama i </w:t>
+      </w:r>
+      <w:proofErr w:type="spellStart"/>
+      <w:r>
+        <w:rPr>
+          <w:rFonts w:ascii="Times New Roman" w:hAnsi="Times New Roman" w:cs="Times New Roman"/>
+          <w:sz w:val="24"/>
+          <w:szCs w:val="24"/>
+        </w:rPr>
+        <w:t>tagovima</w:t>
+      </w:r>
+      <w:proofErr w:type="spellEnd"/>
     </w:p>
     <w:p>
       <w:pPr>
@@ -210,167 +348,25 @@
         <w:jc w:val="both"/>
         <w:rPr>
           <w:rFonts w:ascii="Times New Roman" w:hAnsi="Times New Roman" w:cs="Times New Roman"/>
-          <w:color w:val="FF0000"/>
-          <w:sz w:val="24"/>
-          <w:szCs w:val="24"/>
-        </w:rPr>
-      </w:pPr>
-      <w:r>
-        <w:rPr>
-          <w:rFonts w:ascii="Times New Roman" w:hAnsi="Times New Roman" w:cs="Times New Roman"/>
-          <w:color w:val="FF0000"/>
-          <w:sz w:val="24"/>
-          <w:szCs w:val="24"/>
-        </w:rPr>
-        <w:t>Uloga moderatora:</w:t>
-      </w:r>
-      <w:r>
-        <w:rPr>
-          <w:rFonts w:ascii="Times New Roman" w:hAnsi="Times New Roman" w:cs="Times New Roman"/>
-          <w:color w:val="FF0000"/>
-          <w:sz w:val="24"/>
-          <w:szCs w:val="24"/>
-        </w:rPr>
-        <w:t xml:space="preserve"> </w:t>
-      </w:r>
-      <w:r>
-        <w:rPr>
-          <w:rFonts w:ascii="Times New Roman" w:hAnsi="Times New Roman" w:cs="Times New Roman"/>
-          <w:color w:val="000000" w:themeColor="text1"/>
-          <w:sz w:val="24"/>
-          <w:szCs w:val="24"/>
-        </w:rPr>
-        <w:t>---- Tomislav</w:t>
-      </w:r>
-    </w:p>
-    <w:p>
-      <w:pPr>
-        <w:pStyle w:val="ListParagraph"/>
-        <w:numPr>
-          <w:ilvl w:val="1"/>
-          <w:numId w:val="7"/>
-        </w:numPr>
-        <w:spacing w:line="360" w:lineRule="auto"/>
-        <w:jc w:val="both"/>
-        <w:rPr>
-          <w:rFonts w:ascii="Times New Roman" w:hAnsi="Times New Roman" w:cs="Times New Roman"/>
-          <w:color w:val="FF0000"/>
-          <w:sz w:val="24"/>
-          <w:szCs w:val="24"/>
-        </w:rPr>
-      </w:pPr>
-      <w:r>
-        <w:rPr>
-          <w:rFonts w:ascii="Times New Roman" w:hAnsi="Times New Roman" w:cs="Times New Roman"/>
-          <w:color w:val="FF0000"/>
-          <w:sz w:val="24"/>
-          <w:szCs w:val="24"/>
-        </w:rPr>
-        <w:t>Brisanje kritika</w:t>
-      </w:r>
-    </w:p>
-    <w:p>
-      <w:pPr>
-        <w:pStyle w:val="ListParagraph"/>
-        <w:numPr>
-          <w:ilvl w:val="1"/>
-          <w:numId w:val="7"/>
-        </w:numPr>
-        <w:spacing w:line="360" w:lineRule="auto"/>
-        <w:jc w:val="both"/>
-        <w:rPr>
-          <w:rFonts w:ascii="Times New Roman" w:hAnsi="Times New Roman" w:cs="Times New Roman"/>
-          <w:color w:val="FF0000"/>
-          <w:sz w:val="24"/>
-          <w:szCs w:val="24"/>
-        </w:rPr>
-      </w:pPr>
-      <w:r>
-        <w:rPr>
-          <w:rFonts w:ascii="Times New Roman" w:hAnsi="Times New Roman" w:cs="Times New Roman"/>
-          <w:color w:val="FF0000"/>
-          <w:sz w:val="24"/>
-          <w:szCs w:val="24"/>
-        </w:rPr>
-        <w:t>Brisanje komentara</w:t>
-      </w:r>
-    </w:p>
-    <w:p>
-      <w:pPr>
-        <w:pStyle w:val="ListParagraph"/>
-        <w:numPr>
-          <w:ilvl w:val="1"/>
-          <w:numId w:val="7"/>
-        </w:numPr>
-        <w:spacing w:line="360" w:lineRule="auto"/>
-        <w:jc w:val="both"/>
-        <w:rPr>
-          <w:rFonts w:ascii="Times New Roman" w:hAnsi="Times New Roman" w:cs="Times New Roman"/>
-          <w:color w:val="FF0000"/>
-          <w:sz w:val="24"/>
-          <w:szCs w:val="24"/>
-        </w:rPr>
-      </w:pPr>
-      <w:r>
-        <w:rPr>
-          <w:rFonts w:ascii="Times New Roman" w:hAnsi="Times New Roman" w:cs="Times New Roman"/>
-          <w:color w:val="FF0000"/>
-          <w:sz w:val="24"/>
-          <w:szCs w:val="24"/>
-        </w:rPr>
-        <w:t>Bananje korisnika</w:t>
-      </w:r>
-    </w:p>
-    <w:p>
-      <w:pPr>
-        <w:pStyle w:val="ListParagraph"/>
-        <w:numPr>
-          <w:ilvl w:val="1"/>
-          <w:numId w:val="7"/>
-        </w:numPr>
-        <w:spacing w:line="360" w:lineRule="auto"/>
-        <w:jc w:val="both"/>
-        <w:rPr>
-          <w:rFonts w:ascii="Times New Roman" w:hAnsi="Times New Roman" w:cs="Times New Roman"/>
-          <w:color w:val="FF0000"/>
-          <w:sz w:val="24"/>
-          <w:szCs w:val="24"/>
-        </w:rPr>
-      </w:pPr>
-      <w:r>
-        <w:rPr>
-          <w:rFonts w:ascii="Times New Roman" w:hAnsi="Times New Roman" w:cs="Times New Roman"/>
-          <w:color w:val="FF0000"/>
-          <w:sz w:val="24"/>
-          <w:szCs w:val="24"/>
-        </w:rPr>
-        <w:t>Potvrđivanje predmeta i profesora dodanih od korisnika</w:t>
-      </w:r>
-    </w:p>
-    <w:p>
-      <w:pPr>
-        <w:pStyle w:val="ListParagraph"/>
-        <w:numPr>
-          <w:ilvl w:val="1"/>
-          <w:numId w:val="7"/>
-        </w:numPr>
-        <w:spacing w:line="360" w:lineRule="auto"/>
-        <w:jc w:val="both"/>
-        <w:rPr>
-          <w:rFonts w:ascii="Times New Roman" w:hAnsi="Times New Roman" w:cs="Times New Roman"/>
-          <w:color w:val="FF0000"/>
-          <w:sz w:val="24"/>
-          <w:szCs w:val="24"/>
-        </w:rPr>
-      </w:pPr>
-      <w:r>
-        <w:rPr>
-          <w:rFonts w:ascii="Times New Roman" w:hAnsi="Times New Roman" w:cs="Times New Roman"/>
-          <w:color w:val="FF0000"/>
-          <w:sz w:val="24"/>
-          <w:szCs w:val="24"/>
-        </w:rPr>
-        <w:t>Postavljanje tagova na predmete</w:t>
+          <w:sz w:val="24"/>
+          <w:szCs w:val="24"/>
+        </w:rPr>
+      </w:pPr>
+      <w:r>
+        <w:rPr>
+          <w:rFonts w:ascii="Times New Roman" w:hAnsi="Times New Roman" w:cs="Times New Roman"/>
+          <w:sz w:val="24"/>
+          <w:szCs w:val="24"/>
+        </w:rPr>
+        <w:t>Profil korisnika</w:t>
+      </w:r>
+      <w:r>
+        <w:rPr>
+          <w:rFonts w:ascii="Times New Roman" w:hAnsi="Times New Roman" w:cs="Times New Roman"/>
+          <w:sz w:val="24"/>
+          <w:szCs w:val="24"/>
+        </w:rPr>
+        <w:t>(koliko kritika je ostavio, koliko komentara je ostavio, linkovi na kritike, bodovi za kritike (pozitivno naspram negativno), bodovi za komentare)</w:t>
       </w:r>
     </w:p>
     <w:p>
@@ -391,19 +387,10 @@
       <w:r>
         <w:rPr>
           <w:rFonts w:ascii="Times New Roman" w:hAnsi="Times New Roman" w:cs="Times New Roman"/>
-          <w:color w:val="000000" w:themeColor="text1"/>
-          <w:sz w:val="24"/>
-          <w:szCs w:val="24"/>
-        </w:rPr>
-        <w:t>R</w:t>
-      </w:r>
-      <w:r>
-        <w:rPr>
-          <w:rFonts w:ascii="Times New Roman" w:hAnsi="Times New Roman" w:cs="Times New Roman"/>
-          <w:sz w:val="24"/>
-          <w:szCs w:val="24"/>
-        </w:rPr>
-        <w:t>ang ljestvice profesora i predmeta po kategorijama i tagovima</w:t>
+          <w:sz w:val="24"/>
+          <w:szCs w:val="24"/>
+        </w:rPr>
+        <w:t>Vlastiti profil korisnika (tako da korisnik može mijenjati svoje podatke)</w:t>
       </w:r>
     </w:p>
     <w:p>
@@ -417,25 +404,36 @@
         <w:jc w:val="both"/>
         <w:rPr>
           <w:rFonts w:ascii="Times New Roman" w:hAnsi="Times New Roman" w:cs="Times New Roman"/>
-          <w:sz w:val="24"/>
-          <w:szCs w:val="24"/>
-        </w:rPr>
-      </w:pPr>
-      <w:r>
-        <w:rPr>
-          <w:rFonts w:ascii="Times New Roman" w:hAnsi="Times New Roman" w:cs="Times New Roman"/>
-          <w:sz w:val="24"/>
-          <w:szCs w:val="24"/>
-        </w:rPr>
-        <w:t>Profil korisnika</w:t>
-      </w:r>
-      <w:r>
-        <w:rPr>
-          <w:rFonts w:ascii="Times New Roman" w:hAnsi="Times New Roman" w:cs="Times New Roman"/>
-          <w:sz w:val="24"/>
-          <w:szCs w:val="24"/>
-        </w:rPr>
-        <w:t>(koliko kritika je ostavio, koliko komentara je ostavio, linkovi na kritike, bodovi za kritike (pozitivno naspram negativno), bodovi za komentare)</w:t>
+          <w:color w:val="FF0000"/>
+          <w:sz w:val="24"/>
+          <w:szCs w:val="24"/>
+        </w:rPr>
+      </w:pPr>
+      <w:r>
+        <w:rPr>
+          <w:rFonts w:ascii="Times New Roman" w:hAnsi="Times New Roman" w:cs="Times New Roman"/>
+          <w:color w:val="FF0000"/>
+          <w:sz w:val="24"/>
+          <w:szCs w:val="24"/>
+        </w:rPr>
+        <w:t>Profil profesora i predmeta</w:t>
+      </w:r>
+      <w:r>
+        <w:rPr>
+          <w:rFonts w:ascii="Times New Roman" w:hAnsi="Times New Roman" w:cs="Times New Roman"/>
+          <w:color w:val="FF0000"/>
+          <w:sz w:val="24"/>
+          <w:szCs w:val="24"/>
+        </w:rPr>
+        <w:t xml:space="preserve"> </w:t>
+      </w:r>
+      <w:r>
+        <w:rPr>
+          <w:rFonts w:ascii="Times New Roman" w:hAnsi="Times New Roman" w:cs="Times New Roman"/>
+          <w:sz w:val="24"/>
+          <w:szCs w:val="24"/>
+        </w:rPr>
+        <w:t>--- Marko</w:t>
       </w:r>
     </w:p>
     <w:p>
@@ -459,7 +457,23 @@
           <w:sz w:val="24"/>
           <w:szCs w:val="24"/>
         </w:rPr>
-        <w:t>Vlastiti profil korisnika (tako da korisnik može mijenjati svoje podatke)</w:t>
+        <w:t>Dizaj</w:t>
+      </w:r>
+      <w:r>
+        <w:rPr>
+          <w:rFonts w:ascii="Times New Roman" w:hAnsi="Times New Roman" w:cs="Times New Roman"/>
+          <w:sz w:val="24"/>
+          <w:szCs w:val="24"/>
+        </w:rPr>
+        <w:t>n</w:t>
+      </w:r>
+      <w:r>
+        <w:rPr>
+          <w:rFonts w:ascii="Times New Roman" w:hAnsi="Times New Roman" w:cs="Times New Roman"/>
+          <w:sz w:val="24"/>
+          <w:szCs w:val="24"/>
+        </w:rPr>
+        <w:t xml:space="preserve"> stranice</w:t>
       </w:r>
     </w:p>
     <w:p>
@@ -473,153 +487,35 @@
         <w:jc w:val="both"/>
         <w:rPr>
           <w:rFonts w:ascii="Times New Roman" w:hAnsi="Times New Roman" w:cs="Times New Roman"/>
-          <w:color w:val="FF0000"/>
-          <w:sz w:val="24"/>
-          <w:szCs w:val="24"/>
-        </w:rPr>
-      </w:pPr>
-      <w:r>
-        <w:rPr>
-          <w:rFonts w:ascii="Times New Roman" w:hAnsi="Times New Roman" w:cs="Times New Roman"/>
-          <w:color w:val="FF0000"/>
-          <w:sz w:val="24"/>
-          <w:szCs w:val="24"/>
-        </w:rPr>
-        <w:t>Korisničko dodavanje profesora i predmeta</w:t>
-      </w:r>
-      <w:r>
-        <w:rPr>
-          <w:rFonts w:ascii="Times New Roman" w:hAnsi="Times New Roman" w:cs="Times New Roman"/>
-          <w:color w:val="FF0000"/>
-          <w:sz w:val="24"/>
-          <w:szCs w:val="24"/>
-        </w:rPr>
-        <w:t xml:space="preserve"> </w:t>
-      </w:r>
-      <w:r>
-        <w:rPr>
-          <w:rFonts w:ascii="Times New Roman" w:hAnsi="Times New Roman" w:cs="Times New Roman"/>
-          <w:color w:val="000000" w:themeColor="text1"/>
-          <w:sz w:val="24"/>
-          <w:szCs w:val="24"/>
-        </w:rPr>
-        <w:t>----</w:t>
-      </w:r>
-      <w:r>
-        <w:rPr>
-          <w:rFonts w:ascii="Times New Roman" w:hAnsi="Times New Roman" w:cs="Times New Roman"/>
-          <w:color w:val="000000" w:themeColor="text1"/>
-          <w:sz w:val="24"/>
-          <w:szCs w:val="24"/>
-        </w:rPr>
-        <w:t xml:space="preserve"> Mislav</w:t>
-      </w:r>
-    </w:p>
-    <w:p>
-      <w:pPr>
-        <w:pStyle w:val="ListParagraph"/>
-        <w:numPr>
-          <w:ilvl w:val="0"/>
-          <w:numId w:val="7"/>
-        </w:numPr>
-        <w:spacing w:line="360" w:lineRule="auto"/>
-        <w:jc w:val="both"/>
-        <w:rPr>
-          <w:rFonts w:ascii="Times New Roman" w:hAnsi="Times New Roman" w:cs="Times New Roman"/>
-          <w:color w:val="FF0000"/>
-          <w:sz w:val="24"/>
-          <w:szCs w:val="24"/>
-        </w:rPr>
-      </w:pPr>
-      <w:r>
-        <w:rPr>
-          <w:rFonts w:ascii="Times New Roman" w:hAnsi="Times New Roman" w:cs="Times New Roman"/>
-          <w:color w:val="FF0000"/>
-          <w:sz w:val="24"/>
-          <w:szCs w:val="24"/>
-        </w:rPr>
-        <w:t>Profil profesora i predmeta</w:t>
-      </w:r>
-      <w:r>
-        <w:rPr>
-          <w:rFonts w:ascii="Times New Roman" w:hAnsi="Times New Roman" w:cs="Times New Roman"/>
-          <w:color w:val="FF0000"/>
-          <w:sz w:val="24"/>
-          <w:szCs w:val="24"/>
-        </w:rPr>
-        <w:t xml:space="preserve"> </w:t>
-      </w:r>
-      <w:r>
-        <w:rPr>
-          <w:rFonts w:ascii="Times New Roman" w:hAnsi="Times New Roman" w:cs="Times New Roman"/>
-          <w:sz w:val="24"/>
-          <w:szCs w:val="24"/>
-        </w:rPr>
-        <w:t>--- Marko</w:t>
-      </w:r>
-    </w:p>
-    <w:p>
-      <w:pPr>
-        <w:pStyle w:val="ListParagraph"/>
-        <w:numPr>
-          <w:ilvl w:val="0"/>
-          <w:numId w:val="7"/>
-        </w:numPr>
-        <w:spacing w:line="360" w:lineRule="auto"/>
-        <w:jc w:val="both"/>
-        <w:rPr>
-          <w:rFonts w:ascii="Times New Roman" w:hAnsi="Times New Roman" w:cs="Times New Roman"/>
-          <w:sz w:val="24"/>
-          <w:szCs w:val="24"/>
-        </w:rPr>
-      </w:pPr>
-      <w:r>
-        <w:rPr>
-          <w:rFonts w:ascii="Times New Roman" w:hAnsi="Times New Roman" w:cs="Times New Roman"/>
-          <w:sz w:val="24"/>
-          <w:szCs w:val="24"/>
-        </w:rPr>
-        <w:t>Dizaj</w:t>
-      </w:r>
-      <w:r>
-        <w:rPr>
-          <w:rFonts w:ascii="Times New Roman" w:hAnsi="Times New Roman" w:cs="Times New Roman"/>
-          <w:sz w:val="24"/>
-          <w:szCs w:val="24"/>
-        </w:rPr>
-        <w:t>n</w:t>
-      </w:r>
-      <w:r>
-        <w:rPr>
-          <w:rFonts w:ascii="Times New Roman" w:hAnsi="Times New Roman" w:cs="Times New Roman"/>
-          <w:sz w:val="24"/>
-          <w:szCs w:val="24"/>
-        </w:rPr>
-        <w:t xml:space="preserve"> stranice</w:t>
-      </w:r>
-    </w:p>
-    <w:p>
-      <w:pPr>
-        <w:pStyle w:val="ListParagraph"/>
-        <w:numPr>
-          <w:ilvl w:val="0"/>
-          <w:numId w:val="7"/>
-        </w:numPr>
-        <w:spacing w:line="360" w:lineRule="auto"/>
-        <w:jc w:val="both"/>
-        <w:rPr>
-          <w:rFonts w:ascii="Times New Roman" w:hAnsi="Times New Roman" w:cs="Times New Roman"/>
-          <w:sz w:val="24"/>
-          <w:szCs w:val="24"/>
-        </w:rPr>
-      </w:pPr>
-      <w:r>
-        <w:rPr>
-          <w:rFonts w:ascii="Times New Roman" w:hAnsi="Times New Roman" w:cs="Times New Roman"/>
-          <w:sz w:val="24"/>
-          <w:szCs w:val="24"/>
-        </w:rPr>
-        <w:t>Korisničko postavljanje (ili glasanje) za tagove predmeta? (možda)</w:t>
+          <w:sz w:val="24"/>
+          <w:szCs w:val="24"/>
+        </w:rPr>
+      </w:pPr>
+      <w:r>
+        <w:rPr>
+          <w:rFonts w:ascii="Times New Roman" w:hAnsi="Times New Roman" w:cs="Times New Roman"/>
+          <w:sz w:val="24"/>
+          <w:szCs w:val="24"/>
+        </w:rPr>
+        <w:t xml:space="preserve">Korisničko postavljanje (ili glasanje) za </w:t>
+      </w:r>
+      <w:proofErr w:type="spellStart"/>
+      <w:r>
+        <w:rPr>
+          <w:rFonts w:ascii="Times New Roman" w:hAnsi="Times New Roman" w:cs="Times New Roman"/>
+          <w:sz w:val="24"/>
+          <w:szCs w:val="24"/>
+        </w:rPr>
+        <w:t>tagove</w:t>
+      </w:r>
+      <w:proofErr w:type="spellEnd"/>
+      <w:r>
+        <w:rPr>
+          <w:rFonts w:ascii="Times New Roman" w:hAnsi="Times New Roman" w:cs="Times New Roman"/>
+          <w:sz w:val="24"/>
+          <w:szCs w:val="24"/>
+        </w:rPr>
+        <w:t xml:space="preserve"> predmeta? (možda)</w:t>
       </w:r>
     </w:p>
     <w:sectPr>
@@ -633,8 +529,8 @@
 </file>
 
 <file path=word/numbering.xml><?xml version="1.0" encoding="utf-8"?>
-<w:numbering xmlns:wpc="http://schemas.microsoft.com/office/word/2010/wordprocessingCanvas" xmlns:mc="http://schemas.openxmlformats.org/markup-compatibility/2006" xmlns:o="urn:schemas-microsoft-com:office:office" xmlns:r="http://schemas.openxmlformats.org/officeDocument/2006/relationships" xmlns:m="http://schemas.openxmlformats.org/officeDocument/2006/math" xmlns:v="urn:schemas-microsoft-com:vml" xmlns:wp14="http://schemas.microsoft.com/office/word/2010/wordprocessingDrawing" xmlns:wp="http://schemas.openxmlformats.org/drawingml/2006/wordprocessingDrawing" xmlns:w10="urn:schemas-microsoft-com:office:word" xmlns:w="http://schemas.openxmlformats.org/wordprocessingml/2006/main" xmlns:w14="http://schemas.microsoft.com/office/word/2010/wordml" xmlns:w15="http://schemas.microsoft.com/office/word/2012/wordml" xmlns:wpg="http://schemas.microsoft.com/office/word/2010/wordprocessingGroup" xmlns:wpi="http://schemas.microsoft.com/office/word/2010/wordprocessingInk" xmlns:wne="http://schemas.microsoft.com/office/word/2006/wordml" xmlns:wps="http://schemas.microsoft.com/office/word/2010/wordprocessingShape" mc:Ignorable="w14 w15 wp14">
-  <w:abstractNum w:abstractNumId="0">
+<w:numbering xmlns:wpc="http://schemas.microsoft.com/office/word/2010/wordprocessingCanvas" xmlns:cx="http://schemas.microsoft.com/office/drawing/2014/chartex" xmlns:cx1="http://schemas.microsoft.com/office/drawing/2015/9/8/chartex" xmlns:cx2="http://schemas.microsoft.com/office/drawing/2015/10/21/chartex" xmlns:cx3="http://schemas.microsoft.com/office/drawing/2016/5/9/chartex" xmlns:cx4="http://schemas.microsoft.com/office/drawing/2016/5/10/chartex" xmlns:cx5="http://schemas.microsoft.com/office/drawing/2016/5/11/chartex" xmlns:cx6="http://schemas.microsoft.com/office/drawing/2016/5/12/chartex" xmlns:cx7="http://schemas.microsoft.com/office/drawing/2016/5/13/chartex" xmlns:cx8="http://schemas.microsoft.com/office/drawing/2016/5/14/chartex" xmlns:mc="http://schemas.openxmlformats.org/markup-compatibility/2006" xmlns:o="urn:schemas-microsoft-com:office:office" xmlns:r="http://schemas.openxmlformats.org/officeDocument/2006/relationships" xmlns:m="http://schemas.openxmlformats.org/officeDocument/2006/math" xmlns:v="urn:schemas-microsoft-com:vml" xmlns:wp14="http://schemas.microsoft.com/office/word/2010/wordprocessingDrawing" xmlns:wp="http://schemas.openxmlformats.org/drawingml/2006/wordprocessingDrawing" xmlns:w10="urn:schemas-microsoft-com:office:word" xmlns:w="http://schemas.openxmlformats.org/wordprocessingml/2006/main" xmlns:w14="http://schemas.microsoft.com/office/word/2010/wordml" xmlns:w15="http://schemas.microsoft.com/office/word/2012/wordml" xmlns:w16se="http://schemas.microsoft.com/office/word/2015/wordml/symex" xmlns:wpg="http://schemas.microsoft.com/office/word/2010/wordprocessingGroup" xmlns:wpi="http://schemas.microsoft.com/office/word/2010/wordprocessingInk" xmlns:wne="http://schemas.microsoft.com/office/word/2006/wordml" xmlns:wps="http://schemas.microsoft.com/office/word/2010/wordprocessingShape" mc:Ignorable="w14 w15 w16se wp14">
+  <w:abstractNum w:abstractNumId="0" w15:restartNumberingAfterBreak="0">
     <w:nsid w:val="0BF86D30"/>
     <w:multiLevelType w:val="multilevel"/>
     <w:tmpl w:val="041A001F"/>
@@ -720,7 +616,7 @@
       </w:pPr>
     </w:lvl>
   </w:abstractNum>
-  <w:abstractNum w:abstractNumId="1">
+  <w:abstractNum w:abstractNumId="1" w15:restartNumberingAfterBreak="0">
     <w:nsid w:val="15A45C3A"/>
     <w:multiLevelType w:val="hybridMultilevel"/>
     <w:tmpl w:val="D22EC0D8"/>
@@ -806,7 +702,7 @@
       </w:pPr>
     </w:lvl>
   </w:abstractNum>
-  <w:abstractNum w:abstractNumId="2">
+  <w:abstractNum w:abstractNumId="2" w15:restartNumberingAfterBreak="0">
     <w:nsid w:val="170B3BFA"/>
     <w:multiLevelType w:val="multilevel"/>
     <w:tmpl w:val="041A001F"/>
@@ -892,7 +788,7 @@
       </w:pPr>
     </w:lvl>
   </w:abstractNum>
-  <w:abstractNum w:abstractNumId="3">
+  <w:abstractNum w:abstractNumId="3" w15:restartNumberingAfterBreak="0">
     <w:nsid w:val="18814F27"/>
     <w:multiLevelType w:val="hybridMultilevel"/>
     <w:tmpl w:val="94A86982"/>
@@ -1005,7 +901,7 @@
       </w:rPr>
     </w:lvl>
   </w:abstractNum>
-  <w:abstractNum w:abstractNumId="4">
+  <w:abstractNum w:abstractNumId="4" w15:restartNumberingAfterBreak="0">
     <w:nsid w:val="2F563696"/>
     <w:multiLevelType w:val="multilevel"/>
     <w:tmpl w:val="041A001F"/>
@@ -1091,7 +987,7 @@
       </w:pPr>
     </w:lvl>
   </w:abstractNum>
-  <w:abstractNum w:abstractNumId="5">
+  <w:abstractNum w:abstractNumId="5" w15:restartNumberingAfterBreak="0">
     <w:nsid w:val="631E527E"/>
     <w:multiLevelType w:val="multilevel"/>
     <w:tmpl w:val="041A001F"/>
@@ -1177,7 +1073,7 @@
       </w:pPr>
     </w:lvl>
   </w:abstractNum>
-  <w:abstractNum w:abstractNumId="6">
+  <w:abstractNum w:abstractNumId="6" w15:restartNumberingAfterBreak="0">
     <w:nsid w:val="699B1D68"/>
     <w:multiLevelType w:val="multilevel"/>
     <w:tmpl w:val="041A001F"/>
@@ -1288,7 +1184,7 @@
 </file>
 
 <file path=word/styles.xml><?xml version="1.0" encoding="utf-8"?>
-<w:styles xmlns:mc="http://schemas.openxmlformats.org/markup-compatibility/2006" xmlns:r="http://schemas.openxmlformats.org/officeDocument/2006/relationships" xmlns:w="http://schemas.openxmlformats.org/wordprocessingml/2006/main" xmlns:w14="http://schemas.microsoft.com/office/word/2010/wordml" xmlns:w15="http://schemas.microsoft.com/office/word/2012/wordml" mc:Ignorable="w14 w15">
+<w:styles xmlns:mc="http://schemas.openxmlformats.org/markup-compatibility/2006" xmlns:r="http://schemas.openxmlformats.org/officeDocument/2006/relationships" xmlns:w="http://schemas.openxmlformats.org/wordprocessingml/2006/main" xmlns:w14="http://schemas.microsoft.com/office/word/2010/wordml" xmlns:w15="http://schemas.microsoft.com/office/word/2012/wordml" xmlns:w16se="http://schemas.microsoft.com/office/word/2015/wordml/symex" mc:Ignorable="w14 w15 w16se">
   <w:docDefaults>
     <w:rPrDefault>
       <w:rPr>
@@ -1304,7 +1200,7 @@
       </w:pPr>
     </w:pPrDefault>
   </w:docDefaults>
-  <w:latentStyles w:defLockedState="0" w:defUIPriority="99" w:defSemiHidden="0" w:defUnhideWhenUsed="0" w:defQFormat="0" w:count="371">
+  <w:latentStyles w:defLockedState="0" w:defUIPriority="99" w:defSemiHidden="0" w:defUnhideWhenUsed="0" w:defQFormat="0" w:count="374">
     <w:lsdException w:name="Normal" w:uiPriority="0" w:qFormat="1"/>
     <w:lsdException w:name="heading 1" w:uiPriority="9" w:qFormat="1"/>
     <w:lsdException w:name="heading 2" w:semiHidden="1" w:uiPriority="9" w:unhideWhenUsed="1" w:qFormat="1"/>
@@ -1410,7 +1306,6 @@
     <w:lsdException w:name="HTML Sample" w:semiHidden="1" w:unhideWhenUsed="1"/>
     <w:lsdException w:name="HTML Typewriter" w:semiHidden="1" w:unhideWhenUsed="1"/>
     <w:lsdException w:name="HTML Variable" w:semiHidden="1" w:unhideWhenUsed="1"/>
-    <w:lsdException w:name="Normal Table" w:semiHidden="1" w:unhideWhenUsed="1"/>
     <w:lsdException w:name="annotation subject" w:semiHidden="1" w:unhideWhenUsed="1"/>
     <w:lsdException w:name="No List" w:semiHidden="1" w:unhideWhenUsed="1"/>
     <w:lsdException w:name="Outline List 1" w:semiHidden="1" w:unhideWhenUsed="1"/>
@@ -1455,7 +1350,6 @@
     <w:lsdException w:name="Table Professional" w:semiHidden="1" w:unhideWhenUsed="1"/>
     <w:lsdException w:name="Table Subtle 1" w:semiHidden="1" w:unhideWhenUsed="1"/>
     <w:lsdException w:name="Table Subtle 2" w:semiHidden="1" w:unhideWhenUsed="1"/>
-    <w:lsdException w:name="Table Web 1" w:semiHidden="1" w:unhideWhenUsed="1"/>
     <w:lsdException w:name="Table Web 2" w:semiHidden="1" w:unhideWhenUsed="1"/>
     <w:lsdException w:name="Table Web 3" w:semiHidden="1" w:unhideWhenUsed="1"/>
     <w:lsdException w:name="Balloon Text" w:semiHidden="1" w:unhideWhenUsed="1"/>
@@ -1676,6 +1570,9 @@
     <w:lsdException w:name="List Table 5 Dark Accent 6" w:uiPriority="50"/>
     <w:lsdException w:name="List Table 6 Colorful Accent 6" w:uiPriority="51"/>
     <w:lsdException w:name="List Table 7 Colorful Accent 6" w:uiPriority="52"/>
+    <w:lsdException w:name="Mention" w:semiHidden="1" w:unhideWhenUsed="1"/>
+    <w:lsdException w:name="Smart Hyperlink" w:semiHidden="1" w:unhideWhenUsed="1"/>
+    <w:lsdException w:name="Hashtag" w:semiHidden="1" w:unhideWhenUsed="1"/>
   </w:latentStyles>
   <w:style w:type="paragraph" w:default="1" w:styleId="Normal">
     <w:name w:val="Normal"/>

</xml_diff>